<commit_message>
questions raised by the professor
</commit_message>
<xml_diff>
--- a/eda/LinkedIn_EDA_Report.docx
+++ b/eda/LinkedIn_EDA_Report.docx
@@ -1859,7 +1859,6 @@
         </w:tc>
       </w:tr>
     </w:tbl>
-    <w:p/>
     <w:p>
       <w:pPr>
         <w:pStyle w:val="Heading1"/>
@@ -2328,6 +2327,15 @@
             <w:r>
               <w:t>All other columns</w:t>
             </w:r>
+            <w:r>
+              <w:t xml:space="preserve"> </w:t>
+            </w:r>
+            <w:r>
+              <w:t>(reactions, comments</w:t>
+            </w:r>
+            <w:r>
+              <w:t>)</w:t>
+            </w:r>
           </w:p>
         </w:tc>
         <w:tc>
@@ -2369,45 +2377,7 @@
           <w:tcPr>
             <w:tcW w:w="2160" w:type="dxa"/>
           </w:tcPr>
-          <w:p>
-            <w:r>
-              <w:t>(reactions, comments,</w:t>
-            </w:r>
-          </w:p>
-        </w:tc>
-        <w:tc>
-          <w:tcPr>
-            <w:tcW w:w="2160" w:type="dxa"/>
-          </w:tcPr>
           <w:p/>
-        </w:tc>
-        <w:tc>
-          <w:tcPr>
-            <w:tcW w:w="2160" w:type="dxa"/>
-          </w:tcPr>
-          <w:p/>
-        </w:tc>
-        <w:tc>
-          <w:tcPr>
-            <w:tcW w:w="2160" w:type="dxa"/>
-          </w:tcPr>
-          <w:p/>
-        </w:tc>
-      </w:tr>
-      <w:tr>
-        <w:trPr>
-          <w:jc w:val="center"/>
-        </w:trPr>
-        <w:tc>
-          <w:tcPr>
-            <w:tcW w:w="2160" w:type="dxa"/>
-          </w:tcPr>
-          <w:p>
-            <w:r>
-              <w:lastRenderedPageBreak/>
-              <w:t>hashtags, etc.)</w:t>
-            </w:r>
-          </w:p>
         </w:tc>
         <w:tc>
           <w:tcPr>
@@ -2429,12 +2399,12 @@
         </w:tc>
       </w:tr>
     </w:tbl>
-    <w:p/>
     <w:p>
       <w:pPr>
         <w:pStyle w:val="Heading2"/>
       </w:pPr>
       <w:r>
+        <w:lastRenderedPageBreak/>
         <w:t>4.2 Visual Analysis of Missing Data</w:t>
       </w:r>
     </w:p>
@@ -2549,7 +2519,6 @@
         <w:pStyle w:val="Heading3"/>
       </w:pPr>
       <w:r>
-        <w:lastRenderedPageBreak/>
         <w:t>Moderate Missing Data (10-50%)</w:t>
       </w:r>
     </w:p>
@@ -2563,6 +2532,7 @@
         <w:rPr>
           <w:b/>
         </w:rPr>
+        <w:lastRenderedPageBreak/>
         <w:t xml:space="preserve">connections (24.40% missing): </w:t>
       </w:r>
       <w:r>
@@ -2627,16 +2597,10 @@
       </w:r>
     </w:p>
     <w:p>
-      <w:r>
-        <w:br w:type="page"/>
-      </w:r>
-    </w:p>
-    <w:p>
       <w:pPr>
         <w:pStyle w:val="Heading1"/>
       </w:pPr>
       <w:r>
-        <w:lastRenderedPageBreak/>
         <w:t>5. Data Quality Assessment</w:t>
       </w:r>
     </w:p>
@@ -2778,7 +2742,11 @@
     <w:p/>
     <w:p>
       <w:r>
-        <w:t>The dataset contains no exact duplicate rows, indicating good data collection practices. However, 757 posts (2.37%) share identical content text. This could represent: (1) influencers reposting their own successful content, (2) common phrases or templates used across posts, or (3) cross-posted content. For model training, these duplicates should be considered - they may need to be deduplicated or weighted appropriately depending on the modeling approach.</w:t>
+        <w:t xml:space="preserve">The dataset contains no exact duplicate rows, indicating good data collection practices. However, 757 posts (2.37%) share identical content text. This could represent: (1) influencers reposting their own successful content, (2) common phrases or templates used across posts, or (3) cross-posted content. For model training, these duplicates should be </w:t>
+      </w:r>
+      <w:r>
+        <w:lastRenderedPageBreak/>
+        <w:t>considered - they may need to be deduplicated or weighted appropriately depending on the modeling approach.</w:t>
       </w:r>
     </w:p>
     <w:p>
@@ -3346,11 +3314,7 @@
         <w:t xml:space="preserve">Highly Skewed Distributions: </w:t>
       </w:r>
       <w:r>
-        <w:t xml:space="preserve">All engagement metrics show extreme positive skewness, with means significantly higher than medians. For example, the mean reactions (473) is </w:t>
-      </w:r>
-      <w:r>
-        <w:lastRenderedPageBreak/>
-        <w:t>over 13 times the median (36). This indicates a small number of viral posts driving up averages, while most posts receive modest engagement.</w:t>
+        <w:t>All engagement metrics show extreme positive skewness, with means significantly higher than medians. For example, the mean reactions (473) is over 13 times the median (36). This indicates a small number of viral posts driving up averages, while most posts receive modest engagement.</w:t>
       </w:r>
     </w:p>
     <w:p>
@@ -3420,6 +3384,7 @@
               <w:rPr>
                 <w:b/>
               </w:rPr>
+              <w:lastRenderedPageBreak/>
               <w:t>Value</w:t>
             </w:r>
           </w:p>
@@ -3866,6 +3831,7 @@
         <w:rPr>
           <w:noProof/>
         </w:rPr>
+        <w:lastRenderedPageBreak/>
         <w:drawing>
           <wp:inline distT="0" distB="0" distL="0" distR="0" wp14:anchorId="2260CEFB" wp14:editId="76F14800">
             <wp:extent cx="5486400" cy="3898924"/>
@@ -3921,7 +3887,6 @@
         <w:pStyle w:val="Heading3"/>
       </w:pPr>
       <w:r>
-        <w:lastRenderedPageBreak/>
         <w:t>Interpretation of Engagement Distributions</w:t>
       </w:r>
     </w:p>
@@ -3974,6 +3939,7 @@
         <w:pStyle w:val="Heading2"/>
       </w:pPr>
       <w:r>
+        <w:lastRenderedPageBreak/>
         <w:t>6.2 Outlier Detection</w:t>
       </w:r>
     </w:p>
@@ -4074,7 +4040,6 @@
         <w:pStyle w:val="ListBullet"/>
       </w:pPr>
       <w:r>
-        <w:lastRenderedPageBreak/>
         <w:t>Extreme outliers include posts with 391,498 reactions (max) and 32,907 comments (max).</w:t>
       </w:r>
     </w:p>
@@ -4235,6 +4200,7 @@
           </w:tcPr>
           <w:p>
             <w:r>
+              <w:lastRenderedPageBreak/>
               <w:t>Maximum</w:t>
             </w:r>
           </w:p>
@@ -4373,7 +4339,6 @@
         <w:rPr>
           <w:b/>
         </w:rPr>
-        <w:lastRenderedPageBreak/>
         <w:t xml:space="preserve">Right-Skewed Distribution: </w:t>
       </w:r>
       <w:r>
@@ -4483,6 +4448,7 @@
         <w:rPr>
           <w:noProof/>
         </w:rPr>
+        <w:lastRenderedPageBreak/>
         <w:drawing>
           <wp:inline distT="0" distB="0" distL="0" distR="0" wp14:anchorId="1FED7908" wp14:editId="7448FAD9">
             <wp:extent cx="5486400" cy="2702533"/>
@@ -4543,7 +4509,6 @@
         <w:pStyle w:val="Heading2"/>
       </w:pPr>
       <w:r>
-        <w:lastRenderedPageBreak/>
         <w:t>7.3 Media Type Distribution</w:t>
       </w:r>
     </w:p>
@@ -4561,9 +4526,9 @@
           <w:noProof/>
         </w:rPr>
         <w:drawing>
-          <wp:inline distT="0" distB="0" distL="0" distR="0" wp14:anchorId="2ECC59F5" wp14:editId="70A3E0E5">
-            <wp:extent cx="5486400" cy="5511282"/>
-            <wp:effectExtent l="0" t="0" r="0" b="0"/>
+          <wp:inline distT="0" distB="0" distL="0" distR="0" wp14:anchorId="2ECC59F5" wp14:editId="1B980698">
+            <wp:extent cx="2115767" cy="2125362"/>
+            <wp:effectExtent l="0" t="0" r="5715" b="0"/>
             <wp:docPr id="6" name="Picture 6"/>
             <wp:cNvGraphicFramePr>
               <a:graphicFrameLocks xmlns:a="http://schemas.openxmlformats.org/drawingml/2006/main" noChangeAspect="1"/>
@@ -4584,7 +4549,7 @@
                   <pic:spPr>
                     <a:xfrm>
                       <a:off x="0" y="0"/>
-                      <a:ext cx="5486400" cy="5511282"/>
+                      <a:ext cx="2139705" cy="2149408"/>
                     </a:xfrm>
                     <a:prstGeom prst="rect">
                       <a:avLst/>
@@ -4612,6 +4577,7 @@
     <w:p/>
     <w:p>
       <w:r>
+        <w:lastRenderedPageBreak/>
         <w:t>The pie chart reveals the following media type distribution:</w:t>
       </w:r>
     </w:p>
@@ -4642,7 +4608,6 @@
         <w:rPr>
           <w:b/>
         </w:rPr>
-        <w:lastRenderedPageBreak/>
         <w:t xml:space="preserve">No Media (21.3%): </w:t>
       </w:r>
       <w:r>
@@ -5297,6 +5262,7 @@
         <w:rPr>
           <w:noProof/>
         </w:rPr>
+        <w:lastRenderedPageBreak/>
         <w:drawing>
           <wp:inline distT="0" distB="0" distL="0" distR="0" wp14:anchorId="59F7A9AD" wp14:editId="0D352EB0">
             <wp:extent cx="5486400" cy="1928010"/>
@@ -5520,6 +5486,7 @@
     <w:p/>
     <w:p>
       <w:r>
+        <w:lastRenderedPageBreak/>
         <w:t>The large gap between mean (0.77) and median (0.11) engagement rates indicates high variability in content performance. Even among established influencers, most posts achieve modest engagement rates, while a small percentage of posts dramatically outperform the rest. This suggests that content quality and relevance matter more than follower count alone.</w:t>
       </w:r>
     </w:p>
@@ -5541,7 +5508,6 @@
         <w:pStyle w:val="Heading2"/>
       </w:pPr>
       <w:r>
-        <w:lastRenderedPageBreak/>
         <w:t>9.1 Correlation Matrix</w:t>
       </w:r>
     </w:p>
@@ -5554,8 +5520,8 @@
           <w:noProof/>
         </w:rPr>
         <w:drawing>
-          <wp:inline distT="0" distB="0" distL="0" distR="0" wp14:anchorId="4C4CCB70" wp14:editId="392555B0">
-            <wp:extent cx="5486400" cy="5047999"/>
+          <wp:inline distT="0" distB="0" distL="0" distR="0" wp14:anchorId="4C4CCB70" wp14:editId="54495FFD">
+            <wp:extent cx="3079923" cy="2833817"/>
             <wp:effectExtent l="0" t="0" r="0" b="0"/>
             <wp:docPr id="8" name="Picture 8"/>
             <wp:cNvGraphicFramePr>
@@ -5577,7 +5543,7 @@
                   <pic:spPr>
                     <a:xfrm>
                       <a:off x="0" y="0"/>
-                      <a:ext cx="5486400" cy="5047999"/>
+                      <a:ext cx="3107568" cy="2859253"/>
                     </a:xfrm>
                     <a:prstGeom prst="rect">
                       <a:avLst/>
@@ -5602,7 +5568,6 @@
         <w:t>Figure: Correlation Matrix of Key Metrics</w:t>
       </w:r>
     </w:p>
-    <w:p/>
     <w:p>
       <w:pPr>
         <w:pStyle w:val="Heading2"/>
@@ -5629,7 +5594,6 @@
         <w:pStyle w:val="Heading3"/>
       </w:pPr>
       <w:r>
-        <w:lastRenderedPageBreak/>
         <w:t>Moderate Correlations</w:t>
       </w:r>
     </w:p>
@@ -5649,6 +5613,7 @@
         <w:rPr>
           <w:b/>
         </w:rPr>
+        <w:lastRenderedPageBreak/>
         <w:t xml:space="preserve">Followers vs Comments (r = 0.195): </w:t>
       </w:r>
       <w:r>
@@ -5775,7 +5740,6 @@
         <w:pStyle w:val="Heading2"/>
       </w:pPr>
       <w:r>
-        <w:lastRenderedPageBreak/>
         <w:t>10.1 Top Influencers by Average Engagement</w:t>
       </w:r>
     </w:p>
@@ -5834,19 +5798,27 @@
               <w:rPr>
                 <w:b/>
               </w:rPr>
-              <w:t>Avg Reactions</w:t>
-            </w:r>
-          </w:p>
-        </w:tc>
-        <w:tc>
-          <w:tcPr>
-            <w:tcW w:w="1440" w:type="dxa"/>
-          </w:tcPr>
-          <w:p>
+              <w:t xml:space="preserve">Avg </w:t>
+            </w:r>
             <w:r>
               <w:rPr>
                 <w:b/>
               </w:rPr>
+              <w:lastRenderedPageBreak/>
+              <w:t>Reactions</w:t>
+            </w:r>
+          </w:p>
+        </w:tc>
+        <w:tc>
+          <w:tcPr>
+            <w:tcW w:w="1440" w:type="dxa"/>
+          </w:tcPr>
+          <w:p>
+            <w:r>
+              <w:rPr>
+                <w:b/>
+              </w:rPr>
+              <w:lastRenderedPageBreak/>
               <w:t>Total Posts</w:t>
             </w:r>
           </w:p>
@@ -5873,7 +5845,14 @@
               <w:rPr>
                 <w:b/>
               </w:rPr>
-              <w:t>Avg Comments</w:t>
+              <w:t xml:space="preserve">Avg </w:t>
+            </w:r>
+            <w:r>
+              <w:rPr>
+                <w:b/>
+              </w:rPr>
+              <w:lastRenderedPageBreak/>
+              <w:t>Comments</w:t>
             </w:r>
           </w:p>
         </w:tc>
@@ -5885,6 +5864,7 @@
           </w:tcPr>
           <w:p>
             <w:r>
+              <w:lastRenderedPageBreak/>
               <w:t>1</w:t>
             </w:r>
           </w:p>
@@ -6557,20 +6537,20 @@
         <w:pStyle w:val="Heading1"/>
       </w:pPr>
       <w:r>
+        <w:t>11. Data Gap Risk Assessment</w:t>
+      </w:r>
+    </w:p>
+    <w:p>
+      <w:r>
+        <w:t>This section provides a comprehensive risk assessment of identified data gaps, categorizing each by severity and analyzing the specific impact on planned system features. Understanding these risks is essential for project planning and setting appropriate expectations.</w:t>
+      </w:r>
+    </w:p>
+    <w:p>
+      <w:pPr>
+        <w:pStyle w:val="Heading2"/>
+      </w:pPr>
+      <w:r>
         <w:lastRenderedPageBreak/>
-        <w:t>11. Data Gap Risk Assessment</w:t>
-      </w:r>
-    </w:p>
-    <w:p>
-      <w:r>
-        <w:t>This section provides a comprehensive risk assessment of identified data gaps, categorizing each by severity and analyzing the specific impact on planned system features. Understanding these risks is essential for project planning and setting appropriate expectations.</w:t>
-      </w:r>
-    </w:p>
-    <w:p>
-      <w:pPr>
-        <w:pStyle w:val="Heading2"/>
-      </w:pPr>
-      <w:r>
         <w:t>11.1 Risk Assessment Matrix</w:t>
       </w:r>
     </w:p>
@@ -7039,7 +7019,6 @@
         <w:rPr>
           <w:b/>
         </w:rPr>
-        <w:lastRenderedPageBreak/>
         <w:t>Timestamp Format Gap</w:t>
       </w:r>
       <w:r>
@@ -7061,6 +7040,7 @@
         <w:rPr>
           <w:i/>
         </w:rPr>
+        <w:lastRenderedPageBreak/>
         <w:t>MITIGATION: Acknowledge this limitation. For future data collection, prioritize capturing absolute timestamps. Consider using LinkedIn's API for time-sensitive analysis.</w:t>
       </w:r>
     </w:p>
@@ -7102,7 +7082,6 @@
         <w:t>MITIGATION: Analyze patterns in missing media types. Consider treating "No Media" as its own category. Ensure models handle missing values appropriately.</w:t>
       </w:r>
     </w:p>
-    <w:p/>
     <w:p>
       <w:r>
         <w:rPr>
@@ -7132,18 +7111,11 @@
         <w:t>MITIGATION: Geographic features may not be critical for content optimization. Consider deprioritizing location-based recommendations.</w:t>
       </w:r>
     </w:p>
-    <w:p/>
-    <w:p>
-      <w:r>
-        <w:br w:type="page"/>
-      </w:r>
-    </w:p>
     <w:p>
       <w:pPr>
         <w:pStyle w:val="Heading1"/>
       </w:pPr>
       <w:r>
-        <w:lastRenderedPageBreak/>
         <w:t>12. Impact Analysis on Final Project</w:t>
       </w:r>
     </w:p>
@@ -7392,6 +7364,7 @@
               <w:rPr>
                 <w:b/>
               </w:rPr>
+              <w:lastRenderedPageBreak/>
               <w:t>Confidence</w:t>
             </w:r>
           </w:p>
@@ -7584,7 +7557,6 @@
     <w:p/>
     <w:p>
       <w:r>
-        <w:lastRenderedPageBreak/>
         <w:t>Capabilities enabled by available data:</w:t>
       </w:r>
     </w:p>
@@ -7784,6 +7756,7 @@
         <w:pStyle w:val="Heading3"/>
       </w:pPr>
       <w:r>
+        <w:lastRenderedPageBreak/>
         <w:t>Posting Time Recommendations</w:t>
       </w:r>
     </w:p>
@@ -8213,39 +8186,34 @@
       </w:r>
     </w:p>
     <w:p>
-      <w:r>
-        <w:br w:type="page"/>
-      </w:r>
-    </w:p>
-    <w:p>
       <w:pPr>
         <w:pStyle w:val="Heading1"/>
       </w:pPr>
       <w:r>
+        <w:t>14. Conclusion</w:t>
+      </w:r>
+    </w:p>
+    <w:p>
+      <w:pPr>
+        <w:pStyle w:val="Heading2"/>
+      </w:pPr>
+      <w:r>
+        <w:t>14.1 Summary of Findings</w:t>
+      </w:r>
+    </w:p>
+    <w:p>
+      <w:r>
+        <w:t>This exploratory data analysis has provided a comprehensive assessment of the LinkedIn influencer dataset for the TrendPilot project. The dataset comprises 34,012 posts from 69 influential LinkedIn users, offering a substantial foundation for building engagement prediction and content optimization models.</w:t>
+      </w:r>
+    </w:p>
+    <w:p>
+      <w:r>
+        <w:t>The analysis revealed that the dataset achieves strong data quality for core features, with 95.4% completeness for the features most critical to engagement prediction (content, reactions, comments, media type, hashtags, and followers). This level of completeness is sufficient for developing reliable machine learning models.</w:t>
+      </w:r>
+    </w:p>
+    <w:p>
+      <w:r>
         <w:lastRenderedPageBreak/>
-        <w:t>14. Conclusion</w:t>
-      </w:r>
-    </w:p>
-    <w:p>
-      <w:pPr>
-        <w:pStyle w:val="Heading2"/>
-      </w:pPr>
-      <w:r>
-        <w:t>14.1 Summary of Findings</w:t>
-      </w:r>
-    </w:p>
-    <w:p>
-      <w:r>
-        <w:t>This exploratory data analysis has provided a comprehensive assessment of the LinkedIn influencer dataset for the TrendPilot project. The dataset comprises 34,012 posts from 69 influential LinkedIn users, offering a substantial foundation for building engagement prediction and content optimization models.</w:t>
-      </w:r>
-    </w:p>
-    <w:p>
-      <w:r>
-        <w:t>The analysis revealed that the dataset achieves strong data quality for core features, with 95.4% completeness for the features most critical to engagement prediction (content, reactions, comments, media type, hashtags, and followers). This level of completeness is sufficient for developing reliable machine learning models.</w:t>
-      </w:r>
-    </w:p>
-    <w:p>
-      <w:r>
         <w:t>However, significant gaps exist that limit certain capabilities. Most notably, views data is completely missing (100%), preventing reach optimization. Additionally, timestamps are stored in relative format, preventing temporal analysis and posting time recommendations. These limitations should be clearly communicated in the final system and addressed in future data collection efforts.</w:t>
       </w:r>
     </w:p>
@@ -8459,7 +8427,6 @@
     </w:p>
     <w:p>
       <w:r>
-        <w:lastRenderedPageBreak/>
         <w:t>4. Create media type recommendation logic</w:t>
       </w:r>
     </w:p>
@@ -8473,7 +8440,6 @@
         <w:t>6. Plan future data collection to address identified gaps</w:t>
       </w:r>
     </w:p>
-    <w:p/>
     <w:p>
       <w:r>
         <w:t>This EDA provides a solid foundation for the development of TrendPilot. While some features will be limited by data gaps, the available data supports the core goal of helping users create more engaging LinkedIn content through data-driven recommendations.</w:t>

</xml_diff>